<commit_message>
Equivalencias Finais Visual Basic
</commit_message>
<xml_diff>
--- a/Equivalencias Finais/equivalencias_Portugol_VisualBasic.docx
+++ b/Equivalencias Finais/equivalencias_Portugol_VisualBasic.docx
@@ -501,7 +501,7 @@
             <w:rPr>
               <w:noProof/>
             </w:rPr>
-            <w:instrText>HYPERLINK \l "_Toc360025311"</w:instrText>
+            <w:instrText>HYPERLINK \l "_Toc360026357"</w:instrText>
           </w:r>
           <w:r>
             <w:rPr>
@@ -549,7 +549,7 @@
               <w:noProof/>
               <w:webHidden/>
             </w:rPr>
-            <w:instrText xml:space="preserve"> PAGEREF _Toc360025311 \h </w:instrText>
+            <w:instrText xml:space="preserve"> PAGEREF _Toc360026357 \h </w:instrText>
           </w:r>
           <w:r>
             <w:rPr>
@@ -598,7 +598,7 @@
               <w:lang w:eastAsia="pt-PT"/>
             </w:rPr>
           </w:pPr>
-          <w:hyperlink w:anchor="_Toc360025312" w:history="1">
+          <w:hyperlink w:anchor="_Toc360026358" w:history="1">
             <w:r>
               <w:rPr>
                 <w:rStyle w:val="Hiperligao"/>
@@ -625,7 +625,7 @@
                 <w:noProof/>
                 <w:webHidden/>
               </w:rPr>
-              <w:instrText xml:space="preserve"> PAGEREF _Toc360025312 \h </w:instrText>
+              <w:instrText xml:space="preserve"> PAGEREF _Toc360026358 \h </w:instrText>
             </w:r>
             <w:r>
               <w:rPr>
@@ -668,7 +668,7 @@
               <w:lang w:eastAsia="pt-PT"/>
             </w:rPr>
           </w:pPr>
-          <w:hyperlink w:anchor="_Toc360025313" w:history="1">
+          <w:hyperlink w:anchor="_Toc360026359" w:history="1">
             <w:r>
               <w:rPr>
                 <w:rStyle w:val="Hiperligao"/>
@@ -695,7 +695,7 @@
                 <w:noProof/>
                 <w:webHidden/>
               </w:rPr>
-              <w:instrText xml:space="preserve"> PAGEREF _Toc360025313 \h </w:instrText>
+              <w:instrText xml:space="preserve"> PAGEREF _Toc360026359 \h </w:instrText>
             </w:r>
             <w:r>
               <w:rPr>
@@ -738,7 +738,7 @@
               <w:lang w:eastAsia="pt-PT"/>
             </w:rPr>
           </w:pPr>
-          <w:hyperlink w:anchor="_Toc360025314" w:history="1">
+          <w:hyperlink w:anchor="_Toc360026360" w:history="1">
             <w:r>
               <w:rPr>
                 <w:rStyle w:val="Hiperligao"/>
@@ -765,7 +765,7 @@
                 <w:noProof/>
                 <w:webHidden/>
               </w:rPr>
-              <w:instrText xml:space="preserve"> PAGEREF _Toc360025314 \h </w:instrText>
+              <w:instrText xml:space="preserve"> PAGEREF _Toc360026360 \h </w:instrText>
             </w:r>
             <w:r>
               <w:rPr>
@@ -808,7 +808,7 @@
               <w:lang w:eastAsia="pt-PT"/>
             </w:rPr>
           </w:pPr>
-          <w:hyperlink w:anchor="_Toc360025315" w:history="1">
+          <w:hyperlink w:anchor="_Toc360026361" w:history="1">
             <w:r>
               <w:rPr>
                 <w:rStyle w:val="Hiperligao"/>
@@ -835,7 +835,7 @@
                 <w:noProof/>
                 <w:webHidden/>
               </w:rPr>
-              <w:instrText xml:space="preserve"> PAGEREF _Toc360025315 \h </w:instrText>
+              <w:instrText xml:space="preserve"> PAGEREF _Toc360026361 \h </w:instrText>
             </w:r>
             <w:r>
               <w:rPr>
@@ -878,7 +878,7 @@
               <w:lang w:eastAsia="pt-PT"/>
             </w:rPr>
           </w:pPr>
-          <w:hyperlink w:anchor="_Toc360025316" w:history="1">
+          <w:hyperlink w:anchor="_Toc360026362" w:history="1">
             <w:r>
               <w:rPr>
                 <w:rStyle w:val="Hiperligao"/>
@@ -905,7 +905,7 @@
                 <w:noProof/>
                 <w:webHidden/>
               </w:rPr>
-              <w:instrText xml:space="preserve"> PAGEREF _Toc360025316 \h </w:instrText>
+              <w:instrText xml:space="preserve"> PAGEREF _Toc360026362 \h </w:instrText>
             </w:r>
             <w:r>
               <w:rPr>
@@ -948,7 +948,7 @@
               <w:lang w:eastAsia="pt-PT"/>
             </w:rPr>
           </w:pPr>
-          <w:hyperlink w:anchor="_Toc360025317" w:history="1">
+          <w:hyperlink w:anchor="_Toc360026363" w:history="1">
             <w:r>
               <w:rPr>
                 <w:rStyle w:val="Hiperligao"/>
@@ -975,7 +975,7 @@
                 <w:noProof/>
                 <w:webHidden/>
               </w:rPr>
-              <w:instrText xml:space="preserve"> PAGEREF _Toc360025317 \h </w:instrText>
+              <w:instrText xml:space="preserve"> PAGEREF _Toc360026363 \h </w:instrText>
             </w:r>
             <w:r>
               <w:rPr>
@@ -1018,7 +1018,7 @@
               <w:lang w:eastAsia="pt-PT"/>
             </w:rPr>
           </w:pPr>
-          <w:hyperlink w:anchor="_Toc360025318" w:history="1">
+          <w:hyperlink w:anchor="_Toc360026364" w:history="1">
             <w:r>
               <w:rPr>
                 <w:rStyle w:val="Hiperligao"/>
@@ -1045,7 +1045,7 @@
                 <w:noProof/>
                 <w:webHidden/>
               </w:rPr>
-              <w:instrText xml:space="preserve"> PAGEREF _Toc360025318 \h </w:instrText>
+              <w:instrText xml:space="preserve"> PAGEREF _Toc360026364 \h </w:instrText>
             </w:r>
             <w:r>
               <w:rPr>
@@ -1088,7 +1088,7 @@
               <w:lang w:eastAsia="pt-PT"/>
             </w:rPr>
           </w:pPr>
-          <w:hyperlink w:anchor="_Toc360025319" w:history="1">
+          <w:hyperlink w:anchor="_Toc360026365" w:history="1">
             <w:r>
               <w:rPr>
                 <w:rStyle w:val="Hiperligao"/>
@@ -1115,7 +1115,7 @@
                 <w:noProof/>
                 <w:webHidden/>
               </w:rPr>
-              <w:instrText xml:space="preserve"> PAGEREF _Toc360025319 \h </w:instrText>
+              <w:instrText xml:space="preserve"> PAGEREF _Toc360026365 \h </w:instrText>
             </w:r>
             <w:r>
               <w:rPr>
@@ -1156,7 +1156,7 @@
               <w:noProof/>
             </w:rPr>
           </w:pPr>
-          <w:hyperlink w:anchor="_Toc360025320" w:history="1">
+          <w:hyperlink w:anchor="_Toc360026366" w:history="1">
             <w:r>
               <w:rPr>
                 <w:rStyle w:val="Hiperligao"/>
@@ -1183,7 +1183,7 @@
                 <w:noProof/>
                 <w:webHidden/>
               </w:rPr>
-              <w:instrText xml:space="preserve"> PAGEREF _Toc360025320 \h </w:instrText>
+              <w:instrText xml:space="preserve"> PAGEREF _Toc360026366 \h </w:instrText>
             </w:r>
             <w:r>
               <w:rPr>
@@ -1224,7 +1224,7 @@
               <w:noProof/>
             </w:rPr>
           </w:pPr>
-          <w:hyperlink w:anchor="_Toc360025321" w:history="1">
+          <w:hyperlink w:anchor="_Toc360026367" w:history="1">
             <w:r>
               <w:rPr>
                 <w:rStyle w:val="Hiperligao"/>
@@ -1251,7 +1251,7 @@
                 <w:noProof/>
                 <w:webHidden/>
               </w:rPr>
-              <w:instrText xml:space="preserve"> PAGEREF _Toc360025321 \h </w:instrText>
+              <w:instrText xml:space="preserve"> PAGEREF _Toc360026367 \h </w:instrText>
             </w:r>
             <w:r>
               <w:rPr>
@@ -1292,7 +1292,7 @@
               <w:noProof/>
             </w:rPr>
           </w:pPr>
-          <w:hyperlink w:anchor="_Toc360025322" w:history="1">
+          <w:hyperlink w:anchor="_Toc360026368" w:history="1">
             <w:r>
               <w:rPr>
                 <w:rStyle w:val="Hiperligao"/>
@@ -1319,7 +1319,7 @@
                 <w:noProof/>
                 <w:webHidden/>
               </w:rPr>
-              <w:instrText xml:space="preserve"> PAGEREF _Toc360025322 \h </w:instrText>
+              <w:instrText xml:space="preserve"> PAGEREF _Toc360026368 \h </w:instrText>
             </w:r>
             <w:r>
               <w:rPr>
@@ -1362,7 +1362,7 @@
               <w:lang w:eastAsia="pt-PT"/>
             </w:rPr>
           </w:pPr>
-          <w:hyperlink w:anchor="_Toc360025323" w:history="1">
+          <w:hyperlink w:anchor="_Toc360026369" w:history="1">
             <w:r>
               <w:rPr>
                 <w:rStyle w:val="Hiperligao"/>
@@ -1389,7 +1389,7 @@
                 <w:noProof/>
                 <w:webHidden/>
               </w:rPr>
-              <w:instrText xml:space="preserve"> PAGEREF _Toc360025323 \h </w:instrText>
+              <w:instrText xml:space="preserve"> PAGEREF _Toc360026369 \h </w:instrText>
             </w:r>
             <w:r>
               <w:rPr>
@@ -1432,7 +1432,7 @@
               <w:lang w:eastAsia="pt-PT"/>
             </w:rPr>
           </w:pPr>
-          <w:hyperlink w:anchor="_Toc360025324" w:history="1">
+          <w:hyperlink w:anchor="_Toc360026370" w:history="1">
             <w:r>
               <w:rPr>
                 <w:rStyle w:val="Hiperligao"/>
@@ -1459,7 +1459,7 @@
                 <w:noProof/>
                 <w:webHidden/>
               </w:rPr>
-              <w:instrText xml:space="preserve"> PAGEREF _Toc360025324 \h </w:instrText>
+              <w:instrText xml:space="preserve"> PAGEREF _Toc360026370 \h </w:instrText>
             </w:r>
             <w:r>
               <w:rPr>
@@ -1500,7 +1500,7 @@
               <w:noProof/>
             </w:rPr>
           </w:pPr>
-          <w:hyperlink w:anchor="_Toc360025325" w:history="1">
+          <w:hyperlink w:anchor="_Toc360026371" w:history="1">
             <w:r>
               <w:rPr>
                 <w:rStyle w:val="Hiperligao"/>
@@ -1527,7 +1527,7 @@
                 <w:noProof/>
                 <w:webHidden/>
               </w:rPr>
-              <w:instrText xml:space="preserve"> PAGEREF _Toc360025325 \h </w:instrText>
+              <w:instrText xml:space="preserve"> PAGEREF _Toc360026371 \h </w:instrText>
             </w:r>
             <w:r>
               <w:rPr>
@@ -1568,7 +1568,7 @@
               <w:noProof/>
             </w:rPr>
           </w:pPr>
-          <w:hyperlink w:anchor="_Toc360025326" w:history="1">
+          <w:hyperlink w:anchor="_Toc360026372" w:history="1">
             <w:r>
               <w:rPr>
                 <w:rStyle w:val="Hiperligao"/>
@@ -1595,7 +1595,7 @@
                 <w:noProof/>
                 <w:webHidden/>
               </w:rPr>
-              <w:instrText xml:space="preserve"> PAGEREF _Toc360025326 \h </w:instrText>
+              <w:instrText xml:space="preserve"> PAGEREF _Toc360026372 \h </w:instrText>
             </w:r>
             <w:r>
               <w:rPr>
@@ -1638,7 +1638,7 @@
               <w:lang w:eastAsia="pt-PT"/>
             </w:rPr>
           </w:pPr>
-          <w:hyperlink w:anchor="_Toc360025327" w:history="1">
+          <w:hyperlink w:anchor="_Toc360026373" w:history="1">
             <w:r>
               <w:rPr>
                 <w:rStyle w:val="Hiperligao"/>
@@ -1665,7 +1665,7 @@
                 <w:noProof/>
                 <w:webHidden/>
               </w:rPr>
-              <w:instrText xml:space="preserve"> PAGEREF _Toc360025327 \h </w:instrText>
+              <w:instrText xml:space="preserve"> PAGEREF _Toc360026373 \h </w:instrText>
             </w:r>
             <w:r>
               <w:rPr>
@@ -1708,7 +1708,7 @@
               <w:lang w:eastAsia="pt-PT"/>
             </w:rPr>
           </w:pPr>
-          <w:hyperlink w:anchor="_Toc360025328" w:history="1">
+          <w:hyperlink w:anchor="_Toc360026374" w:history="1">
             <w:r>
               <w:rPr>
                 <w:rStyle w:val="Hiperligao"/>
@@ -1735,7 +1735,7 @@
                 <w:noProof/>
                 <w:webHidden/>
               </w:rPr>
-              <w:instrText xml:space="preserve"> PAGEREF _Toc360025328 \h </w:instrText>
+              <w:instrText xml:space="preserve"> PAGEREF _Toc360026374 \h </w:instrText>
             </w:r>
             <w:r>
               <w:rPr>
@@ -1778,7 +1778,7 @@
               <w:lang w:eastAsia="pt-PT"/>
             </w:rPr>
           </w:pPr>
-          <w:hyperlink w:anchor="_Toc360025329" w:history="1">
+          <w:hyperlink w:anchor="_Toc360026375" w:history="1">
             <w:r>
               <w:rPr>
                 <w:rStyle w:val="Hiperligao"/>
@@ -1832,7 +1832,7 @@
                 <w:noProof/>
                 <w:webHidden/>
               </w:rPr>
-              <w:instrText xml:space="preserve"> PAGEREF _Toc360025329 \h </w:instrText>
+              <w:instrText xml:space="preserve"> PAGEREF _Toc360026375 \h </w:instrText>
             </w:r>
             <w:r>
               <w:rPr>
@@ -1873,7 +1873,7 @@
               <w:noProof/>
             </w:rPr>
           </w:pPr>
-          <w:hyperlink w:anchor="_Toc360025330" w:history="1">
+          <w:hyperlink w:anchor="_Toc360026376" w:history="1">
             <w:r>
               <w:rPr>
                 <w:rStyle w:val="Hiperligao"/>
@@ -1900,7 +1900,7 @@
                 <w:noProof/>
                 <w:webHidden/>
               </w:rPr>
-              <w:instrText xml:space="preserve"> PAGEREF _Toc360025330 \h </w:instrText>
+              <w:instrText xml:space="preserve"> PAGEREF _Toc360026376 \h </w:instrText>
             </w:r>
             <w:r>
               <w:rPr>
@@ -1943,12 +1943,11 @@
               <w:lang w:eastAsia="pt-PT"/>
             </w:rPr>
           </w:pPr>
-          <w:hyperlink w:anchor="_Toc360025331" w:history="1">
+          <w:hyperlink w:anchor="_Toc360026377" w:history="1">
             <w:r>
               <w:rPr>
                 <w:rStyle w:val="Hiperligao"/>
                 <w:noProof/>
-                <w:lang w:val="en-US"/>
               </w:rPr>
               <w:t xml:space="preserve">Condição </w:t>
             </w:r>
@@ -1957,7 +1956,6 @@
                 <w:rStyle w:val="Hiperligao"/>
                 <w:i/>
                 <w:noProof/>
-                <w:lang w:val="en-US"/>
               </w:rPr>
               <w:t>“while”</w:t>
             </w:r>
@@ -1980,7 +1978,7 @@
                 <w:noProof/>
                 <w:webHidden/>
               </w:rPr>
-              <w:instrText xml:space="preserve"> PAGEREF _Toc360025331 \h </w:instrText>
+              <w:instrText xml:space="preserve"> PAGEREF _Toc360026377 \h </w:instrText>
             </w:r>
             <w:r>
               <w:rPr>
@@ -2023,7 +2021,7 @@
               <w:lang w:eastAsia="pt-PT"/>
             </w:rPr>
           </w:pPr>
-          <w:hyperlink w:anchor="_Toc360025332" w:history="1">
+          <w:hyperlink w:anchor="_Toc360026378" w:history="1">
             <w:r>
               <w:rPr>
                 <w:rStyle w:val="Hiperligao"/>
@@ -2058,7 +2056,7 @@
                 <w:noProof/>
                 <w:webHidden/>
               </w:rPr>
-              <w:instrText xml:space="preserve"> PAGEREF _Toc360025332 \h </w:instrText>
+              <w:instrText xml:space="preserve"> PAGEREF _Toc360026378 \h </w:instrText>
             </w:r>
             <w:r>
               <w:rPr>
@@ -2099,7 +2097,7 @@
               <w:noProof/>
             </w:rPr>
           </w:pPr>
-          <w:hyperlink w:anchor="_Toc360025333" w:history="1">
+          <w:hyperlink w:anchor="_Toc360026379" w:history="1">
             <w:r>
               <w:rPr>
                 <w:rStyle w:val="Hiperligao"/>
@@ -2126,7 +2124,7 @@
                 <w:noProof/>
                 <w:webHidden/>
               </w:rPr>
-              <w:instrText xml:space="preserve"> PAGEREF _Toc360025333 \h </w:instrText>
+              <w:instrText xml:space="preserve"> PAGEREF _Toc360026379 \h </w:instrText>
             </w:r>
             <w:r>
               <w:rPr>
@@ -2169,7 +2167,7 @@
               <w:lang w:eastAsia="pt-PT"/>
             </w:rPr>
           </w:pPr>
-          <w:hyperlink w:anchor="_Toc360025334" w:history="1">
+          <w:hyperlink w:anchor="_Toc360026380" w:history="1">
             <w:r>
               <w:rPr>
                 <w:rStyle w:val="Hiperligao"/>
@@ -2196,7 +2194,7 @@
                 <w:noProof/>
                 <w:webHidden/>
               </w:rPr>
-              <w:instrText xml:space="preserve"> PAGEREF _Toc360025334 \h </w:instrText>
+              <w:instrText xml:space="preserve"> PAGEREF _Toc360026380 \h </w:instrText>
             </w:r>
             <w:r>
               <w:rPr>
@@ -2239,7 +2237,7 @@
               <w:lang w:eastAsia="pt-PT"/>
             </w:rPr>
           </w:pPr>
-          <w:hyperlink w:anchor="_Toc360025335" w:history="1">
+          <w:hyperlink w:anchor="_Toc360026381" w:history="1">
             <w:r>
               <w:rPr>
                 <w:rStyle w:val="Hiperligao"/>
@@ -2266,7 +2264,7 @@
                 <w:noProof/>
                 <w:webHidden/>
               </w:rPr>
-              <w:instrText xml:space="preserve"> PAGEREF _Toc360025335 \h </w:instrText>
+              <w:instrText xml:space="preserve"> PAGEREF _Toc360026381 \h </w:instrText>
             </w:r>
             <w:r>
               <w:rPr>
@@ -2309,7 +2307,7 @@
               <w:lang w:eastAsia="pt-PT"/>
             </w:rPr>
           </w:pPr>
-          <w:hyperlink w:anchor="_Toc360025336" w:history="1">
+          <w:hyperlink w:anchor="_Toc360026382" w:history="1">
             <w:r>
               <w:rPr>
                 <w:rStyle w:val="Hiperligao"/>
@@ -2336,7 +2334,7 @@
                 <w:noProof/>
                 <w:webHidden/>
               </w:rPr>
-              <w:instrText xml:space="preserve"> PAGEREF _Toc360025336 \h </w:instrText>
+              <w:instrText xml:space="preserve"> PAGEREF _Toc360026382 \h </w:instrText>
             </w:r>
             <w:r>
               <w:rPr>
@@ -2379,7 +2377,7 @@
               <w:lang w:eastAsia="pt-PT"/>
             </w:rPr>
           </w:pPr>
-          <w:hyperlink w:anchor="_Toc360025337" w:history="1">
+          <w:hyperlink w:anchor="_Toc360026383" w:history="1">
             <w:r>
               <w:rPr>
                 <w:rStyle w:val="Hiperligao"/>
@@ -2406,7 +2404,7 @@
                 <w:noProof/>
                 <w:webHidden/>
               </w:rPr>
-              <w:instrText xml:space="preserve"> PAGEREF _Toc360025337 \h </w:instrText>
+              <w:instrText xml:space="preserve"> PAGEREF _Toc360026383 \h </w:instrText>
             </w:r>
             <w:r>
               <w:rPr>
@@ -2447,7 +2445,7 @@
               <w:noProof/>
             </w:rPr>
           </w:pPr>
-          <w:hyperlink w:anchor="_Toc360025338" w:history="1">
+          <w:hyperlink w:anchor="_Toc360026384" w:history="1">
             <w:r>
               <w:rPr>
                 <w:rStyle w:val="Hiperligao"/>
@@ -2489,7 +2487,7 @@
                 <w:noProof/>
                 <w:webHidden/>
               </w:rPr>
-              <w:instrText xml:space="preserve"> PAGEREF _Toc360025338 \h </w:instrText>
+              <w:instrText xml:space="preserve"> PAGEREF _Toc360026384 \h </w:instrText>
             </w:r>
             <w:r>
               <w:rPr>
@@ -2530,7 +2528,7 @@
               <w:noProof/>
             </w:rPr>
           </w:pPr>
-          <w:hyperlink w:anchor="_Toc360025339" w:history="1">
+          <w:hyperlink w:anchor="_Toc360026385" w:history="1">
             <w:r>
               <w:rPr>
                 <w:rStyle w:val="Hiperligao"/>
@@ -2572,7 +2570,7 @@
                 <w:noProof/>
                 <w:webHidden/>
               </w:rPr>
-              <w:instrText xml:space="preserve"> PAGEREF _Toc360025339 \h </w:instrText>
+              <w:instrText xml:space="preserve"> PAGEREF _Toc360026385 \h </w:instrText>
             </w:r>
             <w:r>
               <w:rPr>
@@ -2615,7 +2613,7 @@
               <w:lang w:eastAsia="pt-PT"/>
             </w:rPr>
           </w:pPr>
-          <w:hyperlink w:anchor="_Toc360025340" w:history="1">
+          <w:hyperlink w:anchor="_Toc360026386" w:history="1">
             <w:r>
               <w:rPr>
                 <w:rStyle w:val="Hiperligao"/>
@@ -2642,7 +2640,7 @@
                 <w:noProof/>
                 <w:webHidden/>
               </w:rPr>
-              <w:instrText xml:space="preserve"> PAGEREF _Toc360025340 \h </w:instrText>
+              <w:instrText xml:space="preserve"> PAGEREF _Toc360026386 \h </w:instrText>
             </w:r>
             <w:r>
               <w:rPr>
@@ -2683,7 +2681,7 @@
               <w:noProof/>
             </w:rPr>
           </w:pPr>
-          <w:hyperlink w:anchor="_Toc360025341" w:history="1">
+          <w:hyperlink w:anchor="_Toc360026387" w:history="1">
             <w:r>
               <w:rPr>
                 <w:rStyle w:val="Hiperligao"/>
@@ -2710,7 +2708,7 @@
                 <w:noProof/>
                 <w:webHidden/>
               </w:rPr>
-              <w:instrText xml:space="preserve"> PAGEREF _Toc360025341 \h </w:instrText>
+              <w:instrText xml:space="preserve"> PAGEREF _Toc360026387 \h </w:instrText>
             </w:r>
             <w:r>
               <w:rPr>
@@ -2753,7 +2751,7 @@
               <w:lang w:eastAsia="pt-PT"/>
             </w:rPr>
           </w:pPr>
-          <w:hyperlink w:anchor="_Toc360025342" w:history="1">
+          <w:hyperlink w:anchor="_Toc360026388" w:history="1">
             <w:r>
               <w:rPr>
                 <w:rStyle w:val="Hiperligao"/>
@@ -2780,7 +2778,7 @@
                 <w:noProof/>
                 <w:webHidden/>
               </w:rPr>
-              <w:instrText xml:space="preserve"> PAGEREF _Toc360025342 \h </w:instrText>
+              <w:instrText xml:space="preserve"> PAGEREF _Toc360026388 \h </w:instrText>
             </w:r>
             <w:r>
               <w:rPr>
@@ -2823,7 +2821,7 @@
               <w:lang w:eastAsia="pt-PT"/>
             </w:rPr>
           </w:pPr>
-          <w:hyperlink w:anchor="_Toc360025343" w:history="1">
+          <w:hyperlink w:anchor="_Toc360026389" w:history="1">
             <w:r>
               <w:rPr>
                 <w:rStyle w:val="Hiperligao"/>
@@ -2850,7 +2848,7 @@
                 <w:noProof/>
                 <w:webHidden/>
               </w:rPr>
-              <w:instrText xml:space="preserve"> PAGEREF _Toc360025343 \h </w:instrText>
+              <w:instrText xml:space="preserve"> PAGEREF _Toc360026389 \h </w:instrText>
             </w:r>
             <w:r>
               <w:rPr>
@@ -2893,7 +2891,7 @@
               <w:lang w:eastAsia="pt-PT"/>
             </w:rPr>
           </w:pPr>
-          <w:hyperlink w:anchor="_Toc360025344" w:history="1">
+          <w:hyperlink w:anchor="_Toc360026390" w:history="1">
             <w:r>
               <w:rPr>
                 <w:rStyle w:val="Hiperligao"/>
@@ -2920,7 +2918,7 @@
                 <w:noProof/>
                 <w:webHidden/>
               </w:rPr>
-              <w:instrText xml:space="preserve"> PAGEREF _Toc360025344 \h </w:instrText>
+              <w:instrText xml:space="preserve"> PAGEREF _Toc360026390 \h </w:instrText>
             </w:r>
             <w:r>
               <w:rPr>
@@ -2961,7 +2959,7 @@
               <w:noProof/>
             </w:rPr>
           </w:pPr>
-          <w:hyperlink w:anchor="_Toc360025345" w:history="1">
+          <w:hyperlink w:anchor="_Toc360026391" w:history="1">
             <w:r>
               <w:rPr>
                 <w:rStyle w:val="Hiperligao"/>
@@ -2988,7 +2986,7 @@
                 <w:noProof/>
                 <w:webHidden/>
               </w:rPr>
-              <w:instrText xml:space="preserve"> PAGEREF _Toc360025345 \h </w:instrText>
+              <w:instrText xml:space="preserve"> PAGEREF _Toc360026391 \h </w:instrText>
             </w:r>
             <w:r>
               <w:rPr>
@@ -3029,7 +3027,7 @@
               <w:noProof/>
             </w:rPr>
           </w:pPr>
-          <w:hyperlink w:anchor="_Toc360025346" w:history="1">
+          <w:hyperlink w:anchor="_Toc360026392" w:history="1">
             <w:r>
               <w:rPr>
                 <w:rStyle w:val="Hiperligao"/>
@@ -3056,7 +3054,7 @@
                 <w:noProof/>
                 <w:webHidden/>
               </w:rPr>
-              <w:instrText xml:space="preserve"> PAGEREF _Toc360025346 \h </w:instrText>
+              <w:instrText xml:space="preserve"> PAGEREF _Toc360026392 \h </w:instrText>
             </w:r>
             <w:r>
               <w:rPr>
@@ -3097,7 +3095,7 @@
               <w:noProof/>
             </w:rPr>
           </w:pPr>
-          <w:hyperlink w:anchor="_Toc360025347" w:history="1">
+          <w:hyperlink w:anchor="_Toc360026393" w:history="1">
             <w:r>
               <w:rPr>
                 <w:rStyle w:val="Hiperligao"/>
@@ -3124,7 +3122,7 @@
                 <w:noProof/>
                 <w:webHidden/>
               </w:rPr>
-              <w:instrText xml:space="preserve"> PAGEREF _Toc360025347 \h </w:instrText>
+              <w:instrText xml:space="preserve"> PAGEREF _Toc360026393 \h </w:instrText>
             </w:r>
             <w:r>
               <w:rPr>
@@ -3167,7 +3165,7 @@
               <w:lang w:eastAsia="pt-PT"/>
             </w:rPr>
           </w:pPr>
-          <w:hyperlink w:anchor="_Toc360025348" w:history="1">
+          <w:hyperlink w:anchor="_Toc360026394" w:history="1">
             <w:r>
               <w:rPr>
                 <w:rStyle w:val="Hiperligao"/>
@@ -3194,7 +3192,7 @@
                 <w:noProof/>
                 <w:webHidden/>
               </w:rPr>
-              <w:instrText xml:space="preserve"> PAGEREF _Toc360025348 \h </w:instrText>
+              <w:instrText xml:space="preserve"> PAGEREF _Toc360026394 \h </w:instrText>
             </w:r>
             <w:r>
               <w:rPr>
@@ -3237,7 +3235,7 @@
               <w:lang w:eastAsia="pt-PT"/>
             </w:rPr>
           </w:pPr>
-          <w:hyperlink w:anchor="_Toc360025349" w:history="1">
+          <w:hyperlink w:anchor="_Toc360026395" w:history="1">
             <w:r>
               <w:rPr>
                 <w:rStyle w:val="Hiperligao"/>
@@ -3264,7 +3262,7 @@
                 <w:noProof/>
                 <w:webHidden/>
               </w:rPr>
-              <w:instrText xml:space="preserve"> PAGEREF _Toc360025349 \h </w:instrText>
+              <w:instrText xml:space="preserve"> PAGEREF _Toc360026395 \h </w:instrText>
             </w:r>
             <w:r>
               <w:rPr>
@@ -3305,7 +3303,7 @@
               <w:noProof/>
             </w:rPr>
           </w:pPr>
-          <w:hyperlink w:anchor="_Toc360025350" w:history="1">
+          <w:hyperlink w:anchor="_Toc360026396" w:history="1">
             <w:r>
               <w:rPr>
                 <w:rStyle w:val="Hiperligao"/>
@@ -3332,7 +3330,7 @@
                 <w:noProof/>
                 <w:webHidden/>
               </w:rPr>
-              <w:instrText xml:space="preserve"> PAGEREF _Toc360025350 \h </w:instrText>
+              <w:instrText xml:space="preserve"> PAGEREF _Toc360026396 \h </w:instrText>
             </w:r>
             <w:r>
               <w:rPr>
@@ -3373,7 +3371,7 @@
               <w:noProof/>
             </w:rPr>
           </w:pPr>
-          <w:hyperlink w:anchor="_Toc360025351" w:history="1">
+          <w:hyperlink w:anchor="_Toc360026397" w:history="1">
             <w:r>
               <w:rPr>
                 <w:rStyle w:val="Hiperligao"/>
@@ -3400,7 +3398,7 @@
                 <w:noProof/>
                 <w:webHidden/>
               </w:rPr>
-              <w:instrText xml:space="preserve"> PAGEREF _Toc360025351 \h </w:instrText>
+              <w:instrText xml:space="preserve"> PAGEREF _Toc360026397 \h </w:instrText>
             </w:r>
             <w:r>
               <w:rPr>
@@ -3441,7 +3439,7 @@
               <w:noProof/>
             </w:rPr>
           </w:pPr>
-          <w:hyperlink w:anchor="_Toc360025352" w:history="1">
+          <w:hyperlink w:anchor="_Toc360026398" w:history="1">
             <w:r>
               <w:rPr>
                 <w:rStyle w:val="Hiperligao"/>
@@ -3468,7 +3466,7 @@
                 <w:noProof/>
                 <w:webHidden/>
               </w:rPr>
-              <w:instrText xml:space="preserve"> PAGEREF _Toc360025352 \h </w:instrText>
+              <w:instrText xml:space="preserve"> PAGEREF _Toc360026398 \h </w:instrText>
             </w:r>
             <w:r>
               <w:rPr>
@@ -3511,7 +3509,7 @@
               <w:lang w:eastAsia="pt-PT"/>
             </w:rPr>
           </w:pPr>
-          <w:hyperlink w:anchor="_Toc360025353" w:history="1">
+          <w:hyperlink w:anchor="_Toc360026399" w:history="1">
             <w:r>
               <w:rPr>
                 <w:rStyle w:val="Hiperligao"/>
@@ -3538,7 +3536,7 @@
                 <w:noProof/>
                 <w:webHidden/>
               </w:rPr>
-              <w:instrText xml:space="preserve"> PAGEREF _Toc360025353 \h </w:instrText>
+              <w:instrText xml:space="preserve"> PAGEREF _Toc360026399 \h </w:instrText>
             </w:r>
             <w:r>
               <w:rPr>
@@ -3579,7 +3577,7 @@
               <w:noProof/>
             </w:rPr>
           </w:pPr>
-          <w:hyperlink w:anchor="_Toc360025354" w:history="1">
+          <w:hyperlink w:anchor="_Toc360026400" w:history="1">
             <w:r>
               <w:rPr>
                 <w:rStyle w:val="Hiperligao"/>
@@ -3606,7 +3604,7 @@
                 <w:noProof/>
                 <w:webHidden/>
               </w:rPr>
-              <w:instrText xml:space="preserve"> PAGEREF _Toc360025354 \h </w:instrText>
+              <w:instrText xml:space="preserve"> PAGEREF _Toc360026400 \h </w:instrText>
             </w:r>
             <w:r>
               <w:rPr>
@@ -3647,7 +3645,7 @@
               <w:noProof/>
             </w:rPr>
           </w:pPr>
-          <w:hyperlink w:anchor="_Toc360025355" w:history="1">
+          <w:hyperlink w:anchor="_Toc360026401" w:history="1">
             <w:r>
               <w:rPr>
                 <w:rStyle w:val="Hiperligao"/>
@@ -3674,7 +3672,7 @@
                 <w:noProof/>
                 <w:webHidden/>
               </w:rPr>
-              <w:instrText xml:space="preserve"> PAGEREF _Toc360025355 \h </w:instrText>
+              <w:instrText xml:space="preserve"> PAGEREF _Toc360026401 \h </w:instrText>
             </w:r>
             <w:r>
               <w:rPr>
@@ -3715,7 +3713,7 @@
               <w:noProof/>
             </w:rPr>
           </w:pPr>
-          <w:hyperlink w:anchor="_Toc360025356" w:history="1">
+          <w:hyperlink w:anchor="_Toc360026402" w:history="1">
             <w:r>
               <w:rPr>
                 <w:rStyle w:val="Hiperligao"/>
@@ -3742,7 +3740,7 @@
                 <w:noProof/>
                 <w:webHidden/>
               </w:rPr>
-              <w:instrText xml:space="preserve"> PAGEREF _Toc360025356 \h </w:instrText>
+              <w:instrText xml:space="preserve"> PAGEREF _Toc360026402 \h </w:instrText>
             </w:r>
             <w:r>
               <w:rPr>
@@ -3785,7 +3783,7 @@
               <w:lang w:eastAsia="pt-PT"/>
             </w:rPr>
           </w:pPr>
-          <w:hyperlink w:anchor="_Toc360025357" w:history="1">
+          <w:hyperlink w:anchor="_Toc360026403" w:history="1">
             <w:r>
               <w:rPr>
                 <w:rStyle w:val="Hiperligao"/>
@@ -3812,7 +3810,7 @@
                 <w:noProof/>
                 <w:webHidden/>
               </w:rPr>
-              <w:instrText xml:space="preserve"> PAGEREF _Toc360025357 \h </w:instrText>
+              <w:instrText xml:space="preserve"> PAGEREF _Toc360026403 \h </w:instrText>
             </w:r>
             <w:r>
               <w:rPr>
@@ -3853,7 +3851,7 @@
               <w:noProof/>
             </w:rPr>
           </w:pPr>
-          <w:hyperlink w:anchor="_Toc360025358" w:history="1">
+          <w:hyperlink w:anchor="_Toc360026404" w:history="1">
             <w:r>
               <w:rPr>
                 <w:rStyle w:val="Hiperligao"/>
@@ -3880,7 +3878,7 @@
                 <w:noProof/>
                 <w:webHidden/>
               </w:rPr>
-              <w:instrText xml:space="preserve"> PAGEREF _Toc360025358 \h </w:instrText>
+              <w:instrText xml:space="preserve"> PAGEREF _Toc360026404 \h </w:instrText>
             </w:r>
             <w:r>
               <w:rPr>
@@ -3921,7 +3919,7 @@
               <w:noProof/>
             </w:rPr>
           </w:pPr>
-          <w:hyperlink w:anchor="_Toc360025359" w:history="1">
+          <w:hyperlink w:anchor="_Toc360026405" w:history="1">
             <w:r>
               <w:rPr>
                 <w:rStyle w:val="Hiperligao"/>
@@ -3948,7 +3946,7 @@
                 <w:noProof/>
                 <w:webHidden/>
               </w:rPr>
-              <w:instrText xml:space="preserve"> PAGEREF _Toc360025359 \h </w:instrText>
+              <w:instrText xml:space="preserve"> PAGEREF _Toc360026405 \h </w:instrText>
             </w:r>
             <w:r>
               <w:rPr>
@@ -3989,7 +3987,7 @@
               <w:noProof/>
             </w:rPr>
           </w:pPr>
-          <w:hyperlink w:anchor="_Toc360025360" w:history="1">
+          <w:hyperlink w:anchor="_Toc360026406" w:history="1">
             <w:r>
               <w:rPr>
                 <w:rStyle w:val="Hiperligao"/>
@@ -4016,7 +4014,7 @@
                 <w:noProof/>
                 <w:webHidden/>
               </w:rPr>
-              <w:instrText xml:space="preserve"> PAGEREF _Toc360025360 \h </w:instrText>
+              <w:instrText xml:space="preserve"> PAGEREF _Toc360026406 \h </w:instrText>
             </w:r>
             <w:r>
               <w:rPr>
@@ -4059,7 +4057,7 @@
               <w:lang w:eastAsia="pt-PT"/>
             </w:rPr>
           </w:pPr>
-          <w:hyperlink w:anchor="_Toc360025361" w:history="1">
+          <w:hyperlink w:anchor="_Toc360026407" w:history="1">
             <w:r>
               <w:rPr>
                 <w:rStyle w:val="Hiperligao"/>
@@ -4086,7 +4084,7 @@
                 <w:noProof/>
                 <w:webHidden/>
               </w:rPr>
-              <w:instrText xml:space="preserve"> PAGEREF _Toc360025361 \h </w:instrText>
+              <w:instrText xml:space="preserve"> PAGEREF _Toc360026407 \h </w:instrText>
             </w:r>
             <w:r>
               <w:rPr>
@@ -4127,7 +4125,7 @@
               <w:noProof/>
             </w:rPr>
           </w:pPr>
-          <w:hyperlink w:anchor="_Toc360025362" w:history="1">
+          <w:hyperlink w:anchor="_Toc360026408" w:history="1">
             <w:r>
               <w:rPr>
                 <w:rStyle w:val="Hiperligao"/>
@@ -4154,7 +4152,7 @@
                 <w:noProof/>
                 <w:webHidden/>
               </w:rPr>
-              <w:instrText xml:space="preserve"> PAGEREF _Toc360025362 \h </w:instrText>
+              <w:instrText xml:space="preserve"> PAGEREF _Toc360026408 \h </w:instrText>
             </w:r>
             <w:r>
               <w:rPr>
@@ -4195,7 +4193,7 @@
               <w:noProof/>
             </w:rPr>
           </w:pPr>
-          <w:hyperlink w:anchor="_Toc360025363" w:history="1">
+          <w:hyperlink w:anchor="_Toc360026409" w:history="1">
             <w:r>
               <w:rPr>
                 <w:rStyle w:val="Hiperligao"/>
@@ -4222,7 +4220,7 @@
                 <w:noProof/>
                 <w:webHidden/>
               </w:rPr>
-              <w:instrText xml:space="preserve"> PAGEREF _Toc360025363 \h </w:instrText>
+              <w:instrText xml:space="preserve"> PAGEREF _Toc360026409 \h </w:instrText>
             </w:r>
             <w:r>
               <w:rPr>
@@ -4263,7 +4261,7 @@
               <w:noProof/>
             </w:rPr>
           </w:pPr>
-          <w:hyperlink w:anchor="_Toc360025364" w:history="1">
+          <w:hyperlink w:anchor="_Toc360026410" w:history="1">
             <w:r>
               <w:rPr>
                 <w:rStyle w:val="Hiperligao"/>
@@ -4290,7 +4288,7 @@
                 <w:noProof/>
                 <w:webHidden/>
               </w:rPr>
-              <w:instrText xml:space="preserve"> PAGEREF _Toc360025364 \h </w:instrText>
+              <w:instrText xml:space="preserve"> PAGEREF _Toc360026410 \h </w:instrText>
             </w:r>
             <w:r>
               <w:rPr>
@@ -4333,7 +4331,7 @@
               <w:lang w:eastAsia="pt-PT"/>
             </w:rPr>
           </w:pPr>
-          <w:hyperlink w:anchor="_Toc360025365" w:history="1">
+          <w:hyperlink w:anchor="_Toc360026411" w:history="1">
             <w:r>
               <w:rPr>
                 <w:rStyle w:val="Hiperligao"/>
@@ -4360,7 +4358,7 @@
                 <w:noProof/>
                 <w:webHidden/>
               </w:rPr>
-              <w:instrText xml:space="preserve"> PAGEREF _Toc360025365 \h </w:instrText>
+              <w:instrText xml:space="preserve"> PAGEREF _Toc360026411 \h </w:instrText>
             </w:r>
             <w:r>
               <w:rPr>
@@ -4401,7 +4399,7 @@
               <w:noProof/>
             </w:rPr>
           </w:pPr>
-          <w:hyperlink w:anchor="_Toc360025366" w:history="1">
+          <w:hyperlink w:anchor="_Toc360026412" w:history="1">
             <w:r>
               <w:rPr>
                 <w:rStyle w:val="Hiperligao"/>
@@ -4428,7 +4426,7 @@
                 <w:noProof/>
                 <w:webHidden/>
               </w:rPr>
-              <w:instrText xml:space="preserve"> PAGEREF _Toc360025366 \h </w:instrText>
+              <w:instrText xml:space="preserve"> PAGEREF _Toc360026412 \h </w:instrText>
             </w:r>
             <w:r>
               <w:rPr>
@@ -4469,7 +4467,7 @@
               <w:noProof/>
             </w:rPr>
           </w:pPr>
-          <w:hyperlink w:anchor="_Toc360025367" w:history="1">
+          <w:hyperlink w:anchor="_Toc360026413" w:history="1">
             <w:r>
               <w:rPr>
                 <w:rStyle w:val="Hiperligao"/>
@@ -4496,7 +4494,7 @@
                 <w:noProof/>
                 <w:webHidden/>
               </w:rPr>
-              <w:instrText xml:space="preserve"> PAGEREF _Toc360025367 \h </w:instrText>
+              <w:instrText xml:space="preserve"> PAGEREF _Toc360026413 \h </w:instrText>
             </w:r>
             <w:r>
               <w:rPr>
@@ -4537,7 +4535,7 @@
               <w:noProof/>
             </w:rPr>
           </w:pPr>
-          <w:hyperlink w:anchor="_Toc360025368" w:history="1">
+          <w:hyperlink w:anchor="_Toc360026414" w:history="1">
             <w:r>
               <w:rPr>
                 <w:rStyle w:val="Hiperligao"/>
@@ -4564,7 +4562,7 @@
                 <w:noProof/>
                 <w:webHidden/>
               </w:rPr>
-              <w:instrText xml:space="preserve"> PAGEREF _Toc360025368 \h </w:instrText>
+              <w:instrText xml:space="preserve"> PAGEREF _Toc360026414 \h </w:instrText>
             </w:r>
             <w:r>
               <w:rPr>
@@ -4622,7 +4620,7 @@
       <w:pPr>
         <w:pStyle w:val="Ttulo1"/>
       </w:pPr>
-      <w:bookmarkStart w:id="1" w:name="_Toc360025311"/>
+      <w:bookmarkStart w:id="1" w:name="_Toc360026357"/>
       <w:r>
         <w:lastRenderedPageBreak/>
         <w:t>Nota</w:t>
@@ -4676,7 +4674,7 @@
         <w:pStyle w:val="Ttulo1"/>
       </w:pPr>
       <w:bookmarkStart w:id="2" w:name="_Algumas_notas_sobre"/>
-      <w:bookmarkStart w:id="3" w:name="_Toc360025312"/>
+      <w:bookmarkStart w:id="3" w:name="_Toc360026358"/>
       <w:bookmarkEnd w:id="2"/>
       <w:r>
         <w:t>Algumas notas sobre Visual Basic</w:t>
@@ -4901,7 +4899,7 @@
         <w:pStyle w:val="Ttulo1"/>
       </w:pPr>
       <w:bookmarkStart w:id="4" w:name="_Estrutura_Início"/>
-      <w:bookmarkStart w:id="5" w:name="_Toc360025313"/>
+      <w:bookmarkStart w:id="5" w:name="_Toc360026359"/>
       <w:bookmarkEnd w:id="4"/>
       <w:r>
         <w:t>Estrutura Início</w:t>
@@ -4917,7 +4915,7 @@
       <w:pPr>
         <w:pStyle w:val="Ttulo2"/>
       </w:pPr>
-      <w:bookmarkStart w:id="6" w:name="_Toc360025314"/>
+      <w:bookmarkStart w:id="6" w:name="_Toc360026360"/>
       <w:r>
         <w:t>Início:</w:t>
       </w:r>
@@ -5198,7 +5196,7 @@
       <w:pPr>
         <w:pStyle w:val="Ttulo1"/>
       </w:pPr>
-      <w:bookmarkStart w:id="7" w:name="_Toc360025315"/>
+      <w:bookmarkStart w:id="7" w:name="_Toc360026361"/>
       <w:r>
         <w:lastRenderedPageBreak/>
         <w:t>Estrutura Fim</w:t>
@@ -5214,7 +5212,7 @@
       <w:pPr>
         <w:pStyle w:val="Ttulo2"/>
       </w:pPr>
-      <w:bookmarkStart w:id="8" w:name="_Toc360025316"/>
+      <w:bookmarkStart w:id="8" w:name="_Toc360026362"/>
       <w:r>
         <w:t>Fim:</w:t>
       </w:r>
@@ -5555,7 +5553,7 @@
       <w:pPr>
         <w:pStyle w:val="Ttulo1"/>
       </w:pPr>
-      <w:bookmarkStart w:id="9" w:name="_Toc360025317"/>
+      <w:bookmarkStart w:id="9" w:name="_Toc360026363"/>
       <w:r>
         <w:t>Variáveis</w:t>
       </w:r>
@@ -5567,7 +5565,7 @@
         <w:pStyle w:val="Ttulo2"/>
       </w:pPr>
       <w:bookmarkStart w:id="10" w:name="_Equivalência_entre_TIPOS"/>
-      <w:bookmarkStart w:id="11" w:name="_Toc360025318"/>
+      <w:bookmarkStart w:id="11" w:name="_Toc360026364"/>
       <w:bookmarkEnd w:id="10"/>
       <w:r>
         <w:t>Equivalência</w:t>
@@ -5942,7 +5940,7 @@
       <w:pPr>
         <w:pStyle w:val="Ttulo2"/>
       </w:pPr>
-      <w:bookmarkStart w:id="12" w:name="_Toc360025319"/>
+      <w:bookmarkStart w:id="12" w:name="_Toc360026365"/>
       <w:r>
         <w:t>Definição e atribuição de variáveis</w:t>
       </w:r>
@@ -5994,7 +5992,7 @@
       <w:pPr>
         <w:pStyle w:val="Ttulo3"/>
       </w:pPr>
-      <w:bookmarkStart w:id="13" w:name="_Toc360025320"/>
+      <w:bookmarkStart w:id="13" w:name="_Toc360026366"/>
       <w:r>
         <w:t>Se a variável não estiver definida em memória</w:t>
       </w:r>
@@ -6070,7 +6068,7 @@
       <w:pPr>
         <w:pStyle w:val="Ttulo3"/>
       </w:pPr>
-      <w:bookmarkStart w:id="14" w:name="_Toc360025321"/>
+      <w:bookmarkStart w:id="14" w:name="_Toc360026367"/>
       <w:r>
         <w:t xml:space="preserve">Se a </w:t>
       </w:r>
@@ -6106,7 +6104,7 @@
       <w:pPr>
         <w:pStyle w:val="Ttulo3"/>
       </w:pPr>
-      <w:bookmarkStart w:id="15" w:name="_Toc360025322"/>
+      <w:bookmarkStart w:id="15" w:name="_Toc360026368"/>
       <w:r>
         <w:t>Alguns exemplos de definição e atribuição de variáveis</w:t>
       </w:r>
@@ -8260,7 +8258,7 @@
       <w:pPr>
         <w:pStyle w:val="Ttulo1"/>
       </w:pPr>
-      <w:bookmarkStart w:id="16" w:name="_Toc360025323"/>
+      <w:bookmarkStart w:id="16" w:name="_Toc360026369"/>
       <w:r>
         <w:t xml:space="preserve">Estruturas </w:t>
       </w:r>
@@ -8278,7 +8276,7 @@
       <w:pPr>
         <w:pStyle w:val="Ttulo2"/>
       </w:pPr>
-      <w:bookmarkStart w:id="17" w:name="_Toc360025324"/>
+      <w:bookmarkStart w:id="17" w:name="_Toc360026370"/>
       <w:proofErr w:type="gramStart"/>
       <w:r>
         <w:t>Input</w:t>
@@ -8579,7 +8577,7 @@
       <w:pPr>
         <w:pStyle w:val="Ttulo3"/>
       </w:pPr>
-      <w:bookmarkStart w:id="18" w:name="_Toc360025325"/>
+      <w:bookmarkStart w:id="18" w:name="_Toc360026371"/>
       <w:r>
         <w:t xml:space="preserve">Se </w:t>
       </w:r>
@@ -8800,7 +8798,7 @@
       <w:pPr>
         <w:pStyle w:val="Ttulo3"/>
       </w:pPr>
-      <w:bookmarkStart w:id="19" w:name="_Toc360025326"/>
+      <w:bookmarkStart w:id="19" w:name="_Toc360026372"/>
       <w:r>
         <w:t xml:space="preserve">Se a </w:t>
       </w:r>
@@ -8863,7 +8861,7 @@
       <w:pPr>
         <w:pStyle w:val="Ttulo2"/>
       </w:pPr>
-      <w:bookmarkStart w:id="20" w:name="_Toc360025327"/>
+      <w:bookmarkStart w:id="20" w:name="_Toc360026373"/>
       <w:r>
         <w:lastRenderedPageBreak/>
         <w:t>Output – Escrever</w:t>
@@ -9025,7 +9023,7 @@
       <w:pPr>
         <w:pStyle w:val="Ttulo1"/>
       </w:pPr>
-      <w:bookmarkStart w:id="21" w:name="_Toc360025328"/>
+      <w:bookmarkStart w:id="21" w:name="_Toc360026374"/>
       <w:r>
         <w:t>Estruturas de Decisão</w:t>
       </w:r>
@@ -9039,7 +9037,7 @@
           <w:lang w:val="en-US"/>
         </w:rPr>
       </w:pPr>
-      <w:bookmarkStart w:id="22" w:name="_Toc360025329"/>
+      <w:bookmarkStart w:id="22" w:name="_Toc360026375"/>
       <w:proofErr w:type="spellStart"/>
       <w:r>
         <w:rPr>
@@ -9509,7 +9507,7 @@
       <w:pPr>
         <w:pStyle w:val="Ttulo3"/>
       </w:pPr>
-      <w:bookmarkStart w:id="23" w:name="_Toc360025330"/>
+      <w:bookmarkStart w:id="23" w:name="_Toc360026376"/>
       <w:r>
         <w:lastRenderedPageBreak/>
         <w:t>Exemplo</w:t>
@@ -10134,7 +10132,7 @@
       <w:pPr>
         <w:pStyle w:val="Ttulo2"/>
       </w:pPr>
-      <w:bookmarkStart w:id="24" w:name="_Toc360025331"/>
+      <w:bookmarkStart w:id="24" w:name="_Toc360026377"/>
       <w:r>
         <w:t xml:space="preserve">Condição </w:t>
       </w:r>
@@ -10458,7 +10456,7 @@
       <w:pPr>
         <w:pStyle w:val="Ttulo2"/>
       </w:pPr>
-      <w:bookmarkStart w:id="25" w:name="_Toc360025332"/>
+      <w:bookmarkStart w:id="25" w:name="_Toc360026378"/>
       <w:r>
         <w:lastRenderedPageBreak/>
         <w:t xml:space="preserve">Condição </w:t>
@@ -10741,7 +10739,7 @@
       <w:pPr>
         <w:pStyle w:val="Ttulo3"/>
       </w:pPr>
-      <w:bookmarkStart w:id="26" w:name="_Toc360025333"/>
+      <w:bookmarkStart w:id="26" w:name="_Toc360026379"/>
       <w:r>
         <w:t>Exemplos práticos</w:t>
       </w:r>
@@ -11264,7 +11262,7 @@
       <w:pPr>
         <w:pStyle w:val="Ttulo1"/>
       </w:pPr>
-      <w:bookmarkStart w:id="27" w:name="_Toc360025334"/>
+      <w:bookmarkStart w:id="27" w:name="_Toc360026380"/>
       <w:r>
         <w:lastRenderedPageBreak/>
         <w:t>Estrutura Conector</w:t>
@@ -11280,7 +11278,7 @@
       <w:pPr>
         <w:pStyle w:val="Ttulo2"/>
       </w:pPr>
-      <w:bookmarkStart w:id="28" w:name="_Toc360025335"/>
+      <w:bookmarkStart w:id="28" w:name="_Toc360026381"/>
       <w:r>
         <w:t>Conector</w:t>
       </w:r>
@@ -11437,7 +11435,7 @@
       <w:pPr>
         <w:pStyle w:val="Ttulo1"/>
       </w:pPr>
-      <w:bookmarkStart w:id="29" w:name="_Toc360025336"/>
+      <w:bookmarkStart w:id="29" w:name="_Toc360026382"/>
       <w:r>
         <w:lastRenderedPageBreak/>
         <w:t>Funções</w:t>
@@ -11449,7 +11447,7 @@
       <w:pPr>
         <w:pStyle w:val="Ttulo2"/>
       </w:pPr>
-      <w:bookmarkStart w:id="30" w:name="_Toc360025337"/>
+      <w:bookmarkStart w:id="30" w:name="_Toc360026383"/>
       <w:r>
         <w:t>Definir funções</w:t>
       </w:r>
@@ -11627,7 +11625,7 @@
       <w:pPr>
         <w:pStyle w:val="Ttulo3"/>
       </w:pPr>
-      <w:bookmarkStart w:id="31" w:name="_Toc360025338"/>
+      <w:bookmarkStart w:id="31" w:name="_Toc360026384"/>
       <w:r>
         <w:t xml:space="preserve">Definir função </w:t>
       </w:r>
@@ -11715,7 +11713,7 @@
       <w:pPr>
         <w:pStyle w:val="Ttulo3"/>
       </w:pPr>
-      <w:bookmarkStart w:id="32" w:name="_Toc360025339"/>
+      <w:bookmarkStart w:id="32" w:name="_Toc360026385"/>
       <w:r>
         <w:t xml:space="preserve">Definir função </w:t>
       </w:r>
@@ -11857,7 +11855,7 @@
       <w:pPr>
         <w:pStyle w:val="Ttulo2"/>
       </w:pPr>
-      <w:bookmarkStart w:id="33" w:name="_Toc360025340"/>
+      <w:bookmarkStart w:id="33" w:name="_Toc360026386"/>
       <w:r>
         <w:lastRenderedPageBreak/>
         <w:t>Chamada de funções</w:t>
@@ -11927,7 +11925,7 @@
       <w:pPr>
         <w:pStyle w:val="Ttulo3"/>
       </w:pPr>
-      <w:bookmarkStart w:id="34" w:name="_Toc360025341"/>
+      <w:bookmarkStart w:id="34" w:name="_Toc360026387"/>
       <w:r>
         <w:t>Exemplos do uso de funções</w:t>
       </w:r>
@@ -12953,7 +12951,7 @@
       <w:pPr>
         <w:pStyle w:val="Ttulo1"/>
       </w:pPr>
-      <w:bookmarkStart w:id="35" w:name="_Toc360025342"/>
+      <w:bookmarkStart w:id="35" w:name="_Toc360026388"/>
       <w:r>
         <w:t>Estrutura de retorno</w:t>
       </w:r>
@@ -12973,7 +12971,7 @@
       <w:pPr>
         <w:pStyle w:val="Ttulo2"/>
       </w:pPr>
-      <w:bookmarkStart w:id="36" w:name="_Toc360025343"/>
+      <w:bookmarkStart w:id="36" w:name="_Toc360026389"/>
       <w:proofErr w:type="spellStart"/>
       <w:r>
         <w:t>Return</w:t>
@@ -13090,7 +13088,7 @@
       <w:pPr>
         <w:pStyle w:val="Ttulo1"/>
       </w:pPr>
-      <w:bookmarkStart w:id="37" w:name="_Toc360025344"/>
+      <w:bookmarkStart w:id="37" w:name="_Toc360026390"/>
       <w:r>
         <w:lastRenderedPageBreak/>
         <w:t>Operadores</w:t>
@@ -13109,7 +13107,7 @@
       <w:pPr>
         <w:pStyle w:val="Ttulo3"/>
       </w:pPr>
-      <w:bookmarkStart w:id="38" w:name="_Toc360025345"/>
+      <w:bookmarkStart w:id="38" w:name="_Toc360026391"/>
       <w:r>
         <w:t>Aritméticos</w:t>
       </w:r>
@@ -13625,7 +13623,7 @@
       <w:pPr>
         <w:pStyle w:val="Ttulo3"/>
       </w:pPr>
-      <w:bookmarkStart w:id="39" w:name="_Toc360025346"/>
+      <w:bookmarkStart w:id="39" w:name="_Toc360026392"/>
       <w:r>
         <w:t>Lógicos</w:t>
       </w:r>
@@ -13994,7 +13992,7 @@
       <w:pPr>
         <w:pStyle w:val="Ttulo3"/>
       </w:pPr>
-      <w:bookmarkStart w:id="40" w:name="_Toc360025347"/>
+      <w:bookmarkStart w:id="40" w:name="_Toc360026393"/>
       <w:r>
         <w:t>Relacionais</w:t>
       </w:r>
@@ -14462,7 +14460,7 @@
           <w:iCs/>
         </w:rPr>
       </w:pPr>
-      <w:bookmarkStart w:id="41" w:name="_Toc360025348"/>
+      <w:bookmarkStart w:id="41" w:name="_Toc360026394"/>
       <w:r>
         <w:rPr>
           <w:rStyle w:val="Ttulo1Carcter"/>
@@ -14492,7 +14490,7 @@
       <w:pPr>
         <w:pStyle w:val="Ttulo2"/>
       </w:pPr>
-      <w:bookmarkStart w:id="42" w:name="_Toc360025349"/>
+      <w:bookmarkStart w:id="42" w:name="_Toc360026395"/>
       <w:r>
         <w:t>Algoritmo com o uso da condição “</w:t>
       </w:r>
@@ -14527,7 +14525,7 @@
       <w:pPr>
         <w:pStyle w:val="Ttulo3"/>
       </w:pPr>
-      <w:bookmarkStart w:id="43" w:name="_Toc360025350"/>
+      <w:bookmarkStart w:id="43" w:name="_Toc360026396"/>
       <w:r>
         <w:t>Fluxograma</w:t>
       </w:r>
@@ -14806,7 +14804,7 @@
       <w:pPr>
         <w:pStyle w:val="Ttulo3"/>
       </w:pPr>
-      <w:bookmarkStart w:id="44" w:name="_Toc360025351"/>
+      <w:bookmarkStart w:id="44" w:name="_Toc360026397"/>
       <w:r>
         <w:t>Código</w:t>
       </w:r>
@@ -15505,7 +15503,7 @@
         <w:pStyle w:val="Ttulo3"/>
       </w:pPr>
       <w:bookmarkStart w:id="45" w:name="_Toc358294353"/>
-      <w:bookmarkStart w:id="46" w:name="_Toc360025352"/>
+      <w:bookmarkStart w:id="46" w:name="_Toc360026398"/>
       <w:r>
         <w:lastRenderedPageBreak/>
         <w:t>Esquema detalhado</w:t>
@@ -16416,7 +16414,7 @@
       <w:pPr>
         <w:pStyle w:val="Ttulo2"/>
       </w:pPr>
-      <w:bookmarkStart w:id="47" w:name="_Toc360025353"/>
+      <w:bookmarkStart w:id="47" w:name="_Toc360026399"/>
       <w:r>
         <w:lastRenderedPageBreak/>
         <w:t>Algoritmo com o uso da condição “</w:t>
@@ -16460,7 +16458,7 @@
       <w:pPr>
         <w:pStyle w:val="Ttulo3"/>
       </w:pPr>
-      <w:bookmarkStart w:id="48" w:name="_Toc360025354"/>
+      <w:bookmarkStart w:id="48" w:name="_Toc360026400"/>
       <w:r>
         <w:t>Fluxograma</w:t>
       </w:r>
@@ -16725,7 +16723,7 @@
       <w:pPr>
         <w:pStyle w:val="Ttulo3"/>
       </w:pPr>
-      <w:bookmarkStart w:id="53" w:name="_Toc360025355"/>
+      <w:bookmarkStart w:id="53" w:name="_Toc360026401"/>
       <w:r>
         <w:t>Código:</w:t>
       </w:r>
@@ -17463,7 +17461,7 @@
         <w:pStyle w:val="Ttulo3"/>
       </w:pPr>
       <w:bookmarkStart w:id="54" w:name="_Toc358294357"/>
-      <w:bookmarkStart w:id="55" w:name="_Toc360025356"/>
+      <w:bookmarkStart w:id="55" w:name="_Toc360026402"/>
       <w:r>
         <w:lastRenderedPageBreak/>
         <w:t>Esquema detalhado</w:t>
@@ -18521,7 +18519,7 @@
       <w:pPr>
         <w:pStyle w:val="Ttulo2"/>
       </w:pPr>
-      <w:bookmarkStart w:id="59" w:name="_Toc360025357"/>
+      <w:bookmarkStart w:id="59" w:name="_Toc360026403"/>
       <w:r>
         <w:lastRenderedPageBreak/>
         <w:t>Algoritmo com o uso da condição “</w:t>
@@ -18562,7 +18560,7 @@
       <w:pPr>
         <w:pStyle w:val="Ttulo3"/>
       </w:pPr>
-      <w:bookmarkStart w:id="60" w:name="_Toc360025358"/>
+      <w:bookmarkStart w:id="60" w:name="_Toc360026404"/>
       <w:r>
         <w:t>Fluxograma</w:t>
       </w:r>
@@ -18914,7 +18912,7 @@
       <w:pPr>
         <w:pStyle w:val="Ttulo3"/>
       </w:pPr>
-      <w:bookmarkStart w:id="61" w:name="_Toc360025359"/>
+      <w:bookmarkStart w:id="61" w:name="_Toc360026405"/>
       <w:r>
         <w:t>Código</w:t>
       </w:r>
@@ -19554,7 +19552,7 @@
         <w:pStyle w:val="Ttulo3"/>
       </w:pPr>
       <w:bookmarkStart w:id="62" w:name="_Toc358294362"/>
-      <w:bookmarkStart w:id="63" w:name="_Toc360025360"/>
+      <w:bookmarkStart w:id="63" w:name="_Toc360026406"/>
       <w:r>
         <w:lastRenderedPageBreak/>
         <w:t>Esquema detalhado</w:t>
@@ -20569,7 +20567,7 @@
       <w:pPr>
         <w:pStyle w:val="Ttulo2"/>
       </w:pPr>
-      <w:bookmarkStart w:id="79" w:name="_Toc360025361"/>
+      <w:bookmarkStart w:id="79" w:name="_Toc360026407"/>
       <w:r>
         <w:lastRenderedPageBreak/>
         <w:t>Algoritmo com o uso da condição “</w:t>
@@ -20610,7 +20608,7 @@
       <w:pPr>
         <w:pStyle w:val="Ttulo3"/>
       </w:pPr>
-      <w:bookmarkStart w:id="80" w:name="_Toc360025362"/>
+      <w:bookmarkStart w:id="80" w:name="_Toc360026408"/>
       <w:r>
         <w:t>Fluxograma</w:t>
       </w:r>
@@ -20918,7 +20916,7 @@
       <w:pPr>
         <w:pStyle w:val="Ttulo3"/>
       </w:pPr>
-      <w:bookmarkStart w:id="81" w:name="_Toc360025363"/>
+      <w:bookmarkStart w:id="81" w:name="_Toc360026409"/>
       <w:r>
         <w:t>Código</w:t>
       </w:r>
@@ -21525,7 +21523,7 @@
         <w:pStyle w:val="Ttulo3"/>
       </w:pPr>
       <w:bookmarkStart w:id="82" w:name="_Toc358294371"/>
-      <w:bookmarkStart w:id="83" w:name="_Toc360025364"/>
+      <w:bookmarkStart w:id="83" w:name="_Toc360026410"/>
       <w:r>
         <w:lastRenderedPageBreak/>
         <w:t>Esquema detalhado</w:t>
@@ -22479,7 +22477,7 @@
       <w:pPr>
         <w:pStyle w:val="Ttulo2"/>
       </w:pPr>
-      <w:bookmarkStart w:id="106" w:name="_Toc360025365"/>
+      <w:bookmarkStart w:id="106" w:name="_Toc360026411"/>
       <w:r>
         <w:lastRenderedPageBreak/>
         <w:t>Algoritmo com o uso de uma função</w:t>
@@ -22520,7 +22518,7 @@
       <w:pPr>
         <w:pStyle w:val="Ttulo3"/>
       </w:pPr>
-      <w:bookmarkStart w:id="107" w:name="_Toc360025366"/>
+      <w:bookmarkStart w:id="107" w:name="_Toc360026412"/>
       <w:r>
         <w:t>Fluxogramas</w:t>
       </w:r>
@@ -23077,7 +23075,7 @@
       <w:pPr>
         <w:pStyle w:val="Ttulo3"/>
       </w:pPr>
-      <w:bookmarkStart w:id="108" w:name="_Toc360025367"/>
+      <w:bookmarkStart w:id="108" w:name="_Toc360026413"/>
       <w:r>
         <w:t>Código</w:t>
       </w:r>
@@ -24052,7 +24050,7 @@
         <w:pStyle w:val="Ttulo3"/>
       </w:pPr>
       <w:bookmarkStart w:id="109" w:name="_Toc358294384"/>
-      <w:bookmarkStart w:id="110" w:name="_Toc360025368"/>
+      <w:bookmarkStart w:id="110" w:name="_Toc360026414"/>
       <w:r>
         <w:lastRenderedPageBreak/>
         <w:t>Esquema detalhado</w:t>
@@ -25704,7 +25702,7 @@
             <w:bCs/>
             <w:noProof/>
           </w:rPr>
-          <w:t>21</w:t>
+          <w:t>2</w:t>
         </w:r>
         <w:r>
           <w:rPr>
@@ -29278,7 +29276,7 @@
   <a:extraClrSchemeLst/>
   <a:extLst>
     <a:ext uri="{05A4C25C-085E-4340-85A3-A5531E510DB2}">
-      <thm15:themeFamily xmlns="" xmlns:thm15="http://schemas.microsoft.com/office/thememl/2012/main" name="Office Theme" id="{62F939B6-93AF-4DB8-9C6B-D6C7DFDC589F}" vid="{4A3C46E8-61CC-4603-A589-7422A47A8E4A}"/>
+      <thm15:themeFamily xmlns:thm15="http://schemas.microsoft.com/office/thememl/2012/main" xmlns="" name="Office Theme" id="{62F939B6-93AF-4DB8-9C6B-D6C7DFDC589F}" vid="{4A3C46E8-61CC-4603-A589-7422A47A8E4A}"/>
     </a:ext>
   </a:extLst>
 </a:theme>
@@ -29308,7 +29306,7 @@
 </file>
 
 <file path=customXml/itemProps2.xml><?xml version="1.0" encoding="utf-8"?>
-<ds:datastoreItem xmlns:ds="http://schemas.openxmlformats.org/officeDocument/2006/customXml" ds:itemID="{DDB8E32C-6C6A-457E-B24A-D235A14F1331}">
+<ds:datastoreItem xmlns:ds="http://schemas.openxmlformats.org/officeDocument/2006/customXml" ds:itemID="{82740507-972C-490D-8F96-270E2E94001C}">
   <ds:schemaRefs>
     <ds:schemaRef ds:uri="http://schemas.openxmlformats.org/officeDocument/2006/bibliography"/>
   </ds:schemaRefs>

</xml_diff>